<commit_message>
updated student data fields
</commit_message>
<xml_diff>
--- a/obowiazek-szkolny-wzor.docx
+++ b/obowiazek-szkolny-wzor.docx
@@ -8,14 +8,12 @@
         <w:rPr>
           <w:sz w:val="24"/>
           <w:szCs w:val="24"/>
-          <w:lang w:val="en-US"/>
         </w:rPr>
       </w:pPr>
       <w:r>
         <w:rPr>
           <w:sz w:val="24"/>
           <w:szCs w:val="24"/>
-          <w:lang w:val="en-US"/>
         </w:rPr>
         <w:t xml:space="preserve">Kraków, dn. </w:t>
       </w:r>
@@ -23,7 +21,6 @@
         <w:rPr>
           <w:sz w:val="24"/>
           <w:szCs w:val="24"/>
-          <w:lang w:val="en-US"/>
         </w:rPr>
         <w:t>&lt;CURRDATE&gt;</w:t>
       </w:r>
@@ -31,7 +28,6 @@
         <w:rPr>
           <w:sz w:val="24"/>
           <w:szCs w:val="24"/>
-          <w:lang w:val="en-US"/>
         </w:rPr>
         <w:t xml:space="preserve"> r.</w:t>
       </w:r>
@@ -39,110 +35,20 @@
     <w:p>
       <w:pPr>
         <w:jc w:val="right"/>
-        <w:rPr>
-          <w:lang w:val="en-US"/>
-        </w:rPr>
       </w:pPr>
     </w:p>
     <w:p>
       <w:pPr>
         <w:jc w:val="right"/>
-        <w:rPr>
-          <w:lang w:val="en-US"/>
-        </w:rPr>
       </w:pPr>
     </w:p>
     <w:p>
       <w:pPr>
         <w:jc w:val="right"/>
-        <w:rPr>
-          <w:lang w:val="en-US"/>
-        </w:rPr>
       </w:pPr>
     </w:p>
-    <w:p>
-      <w:pPr>
-        <w:spacing w:after="0"/>
-        <w:jc w:val="right"/>
-        <w:rPr>
-          <w:lang w:val="en-US"/>
-        </w:rPr>
-      </w:pPr>
-      <w:r>
-        <w:rPr>
-          <w:lang w:val="en-US"/>
-        </w:rPr>
-        <w:t>&lt;</w:t>
-      </w:r>
-      <w:r>
-        <w:rPr>
-          <w:lang w:val="en-US"/>
-        </w:rPr>
-        <w:t>SCHOOL</w:t>
-      </w:r>
-      <w:r>
-        <w:rPr>
-          <w:lang w:val="en-US"/>
-        </w:rPr>
-        <w:t xml:space="preserve"> </w:t>
-      </w:r>
-      <w:r>
-        <w:rPr>
-          <w:lang w:val="en-US"/>
-        </w:rPr>
-        <w:t>NAME</w:t>
-      </w:r>
-      <w:r>
-        <w:rPr>
-          <w:lang w:val="en-US"/>
-        </w:rPr>
-        <w:t>&gt;</w:t>
-      </w:r>
-    </w:p>
-    <w:p>
-      <w:pPr>
-        <w:spacing w:after="0"/>
-        <w:jc w:val="right"/>
-        <w:rPr>
-          <w:lang w:val="en-US"/>
-        </w:rPr>
-      </w:pPr>
-      <w:r>
-        <w:rPr>
-          <w:lang w:val="en-US"/>
-        </w:rPr>
-        <w:t>&lt;SCHOOL ADD1&gt;</w:t>
-      </w:r>
-    </w:p>
-    <w:p>
-      <w:pPr>
-        <w:spacing w:after="0"/>
-        <w:jc w:val="right"/>
-        <w:rPr>
-          <w:lang w:val="en-US"/>
-        </w:rPr>
-      </w:pPr>
-      <w:r>
-        <w:rPr>
-          <w:lang w:val="en-US"/>
-        </w:rPr>
-        <w:t>&lt;SCHOOL ADD2&gt;</w:t>
-      </w:r>
-    </w:p>
-    <w:p>
-      <w:pPr>
-        <w:rPr>
-          <w:lang w:val="en-US"/>
-        </w:rPr>
-      </w:pPr>
-    </w:p>
-    <w:p>
-      <w:pPr>
-        <w:rPr>
-          <w:lang w:val="en-US"/>
-        </w:rPr>
-      </w:pPr>
-    </w:p>
+    <w:p/>
+    <w:p/>
     <w:p>
       <w:pPr>
         <w:rPr>

</xml_diff>